<commit_message>
Move note on dashboard above iframe
</commit_message>
<xml_diff>
--- a/docs/data-viz-examples.docx
+++ b/docs/data-viz-examples.docx
@@ -81,20 +81,34 @@
         <w:pStyle w:val="BodyText"/>
       </w:pPr>
       <w:r>
-        <w:t xml:space="preserve">If this isn’t displaying right, you are using a smaller screen, or you just want to explore the dashboard in more detail, it might be easier to view it in its own window</w:t>
-      </w:r>
-      <w:r>
+        <w:rPr>
+          <w:iCs/>
+          <w:i/>
+        </w:rPr>
+        <w:t xml:space="preserve">Note: If this isn’t displaying right, you are using a smaller screen, or you just want to explore the dashboard in more detail, it might be easier to view it in its own window</w:t>
+      </w:r>
+      <w:r>
+        <w:rPr>
+          <w:iCs/>
+          <w:i/>
+        </w:rPr>
         <w:t xml:space="preserve"> </w:t>
       </w:r>
       <w:hyperlink r:id="rId21">
         <w:r>
           <w:rPr>
             <w:rStyle w:val="Hyperlink"/>
+            <w:iCs/>
+            <w:i/>
           </w:rPr>
           <w:t xml:space="preserve">here</w:t>
         </w:r>
       </w:hyperlink>
       <w:r>
+        <w:rPr>
+          <w:iCs/>
+          <w:i/>
+        </w:rPr>
         <w:t xml:space="preserve">.</w:t>
       </w:r>
     </w:p>

</xml_diff>

<commit_message>
Added spatial point pattern maps
</commit_message>
<xml_diff>
--- a/docs/data-viz-examples.docx
+++ b/docs/data-viz-examples.docx
@@ -30,13 +30,13 @@
         <w:t xml:space="preserve">I believe that high-quality data visualization is critically important for effectively communicating research and information. Below are some samples of my own data visualization work (more coming soon).</w:t>
       </w:r>
     </w:p>
-    <w:bookmarkStart w:id="22" w:name="interactive-dashboard"/>
+    <w:bookmarkStart w:id="41" w:name="spatial-point-pattern-maps"/>
     <w:p>
       <w:pPr>
         <w:pStyle w:val="Heading1"/>
       </w:pPr>
       <w:r>
-        <w:t xml:space="preserve">Interactive Dashboard</w:t>
+        <w:t xml:space="preserve">Spatial Point Pattern Maps</w:t>
       </w:r>
     </w:p>
     <w:p>
@@ -44,12 +44,342 @@
         <w:pStyle w:val="FirstParagraph"/>
       </w:pPr>
       <w:r>
+        <w:t xml:space="preserve">Example using toy data</w:t>
+      </w:r>
+    </w:p>
+    <w:bookmarkStart w:id="26" w:name="hot-spot-analysis"/>
+    <w:p>
+      <w:pPr>
+        <w:pStyle w:val="Heading4"/>
+      </w:pPr>
+      <w:r>
+        <w:t xml:space="preserve">Hot-Spot Analysis</w:t>
+      </w:r>
+    </w:p>
+    <w:p>
+      <w:pPr>
+        <w:pStyle w:val="FirstParagraph"/>
+      </w:pPr>
+      <w:r>
+        <w:drawing>
+          <wp:inline>
+            <wp:extent cx="6096000" cy="4876800"/>
+            <wp:effectExtent b="0" l="0" r="0" t="0"/>
+            <wp:docPr descr="" title="" id="21" name="Picture"/>
+            <a:graphic>
+              <a:graphicData uri="http://schemas.openxmlformats.org/drawingml/2006/picture">
+                <pic:pic>
+                  <pic:nvPicPr>
+                    <pic:cNvPr descr="data-viz-examples_files/figure-docx/unnamed-chunk-2-1.png" id="22" name="Picture"/>
+                    <pic:cNvPicPr>
+                      <a:picLocks noChangeArrowheads="1" noChangeAspect="1"/>
+                    </pic:cNvPicPr>
+                  </pic:nvPicPr>
+                  <pic:blipFill>
+                    <a:blip r:embed="rId20"/>
+                    <a:stretch>
+                      <a:fillRect/>
+                    </a:stretch>
+                  </pic:blipFill>
+                  <pic:spPr bwMode="auto">
+                    <a:xfrm>
+                      <a:off x="0" y="0"/>
+                      <a:ext cx="6096000" cy="4876800"/>
+                    </a:xfrm>
+                    <a:prstGeom prst="rect">
+                      <a:avLst/>
+                    </a:prstGeom>
+                    <a:noFill/>
+                    <a:ln w="9525">
+                      <a:noFill/>
+                      <a:headEnd/>
+                      <a:tailEnd/>
+                    </a:ln>
+                  </pic:spPr>
+                </pic:pic>
+              </a:graphicData>
+            </a:graphic>
+          </wp:inline>
+        </w:drawing>
+      </w:r>
+    </w:p>
+    <w:p>
+      <w:pPr>
+        <w:pStyle w:val="BodyText"/>
+      </w:pPr>
+      <w:r>
+        <w:drawing>
+          <wp:inline>
+            <wp:extent cx="6096000" cy="4876800"/>
+            <wp:effectExtent b="0" l="0" r="0" t="0"/>
+            <wp:docPr descr="" title="" id="24" name="Picture"/>
+            <a:graphic>
+              <a:graphicData uri="http://schemas.openxmlformats.org/drawingml/2006/picture">
+                <pic:pic>
+                  <pic:nvPicPr>
+                    <pic:cNvPr descr="data-viz-examples_files/figure-docx/unnamed-chunk-2-2.png" id="25" name="Picture"/>
+                    <pic:cNvPicPr>
+                      <a:picLocks noChangeArrowheads="1" noChangeAspect="1"/>
+                    </pic:cNvPicPr>
+                  </pic:nvPicPr>
+                  <pic:blipFill>
+                    <a:blip r:embed="rId23"/>
+                    <a:stretch>
+                      <a:fillRect/>
+                    </a:stretch>
+                  </pic:blipFill>
+                  <pic:spPr bwMode="auto">
+                    <a:xfrm>
+                      <a:off x="0" y="0"/>
+                      <a:ext cx="6096000" cy="4876800"/>
+                    </a:xfrm>
+                    <a:prstGeom prst="rect">
+                      <a:avLst/>
+                    </a:prstGeom>
+                    <a:noFill/>
+                    <a:ln w="9525">
+                      <a:noFill/>
+                      <a:headEnd/>
+                      <a:tailEnd/>
+                    </a:ln>
+                  </pic:spPr>
+                </pic:pic>
+              </a:graphicData>
+            </a:graphic>
+          </wp:inline>
+        </w:drawing>
+      </w:r>
+    </w:p>
+    <w:bookmarkEnd w:id="26"/>
+    <w:bookmarkStart w:id="33" w:name="outlier-analysis"/>
+    <w:p>
+      <w:pPr>
+        <w:pStyle w:val="Heading4"/>
+      </w:pPr>
+      <w:r>
+        <w:t xml:space="preserve">Outlier Analysis</w:t>
+      </w:r>
+    </w:p>
+    <w:p>
+      <w:pPr>
+        <w:pStyle w:val="FirstParagraph"/>
+      </w:pPr>
+      <w:r>
+        <w:drawing>
+          <wp:inline>
+            <wp:extent cx="6096000" cy="4876800"/>
+            <wp:effectExtent b="0" l="0" r="0" t="0"/>
+            <wp:docPr descr="" title="" id="28" name="Picture"/>
+            <a:graphic>
+              <a:graphicData uri="http://schemas.openxmlformats.org/drawingml/2006/picture">
+                <pic:pic>
+                  <pic:nvPicPr>
+                    <pic:cNvPr descr="data-viz-examples_files/figure-docx/unnamed-chunk-3-1.png" id="29" name="Picture"/>
+                    <pic:cNvPicPr>
+                      <a:picLocks noChangeArrowheads="1" noChangeAspect="1"/>
+                    </pic:cNvPicPr>
+                  </pic:nvPicPr>
+                  <pic:blipFill>
+                    <a:blip r:embed="rId27"/>
+                    <a:stretch>
+                      <a:fillRect/>
+                    </a:stretch>
+                  </pic:blipFill>
+                  <pic:spPr bwMode="auto">
+                    <a:xfrm>
+                      <a:off x="0" y="0"/>
+                      <a:ext cx="6096000" cy="4876800"/>
+                    </a:xfrm>
+                    <a:prstGeom prst="rect">
+                      <a:avLst/>
+                    </a:prstGeom>
+                    <a:noFill/>
+                    <a:ln w="9525">
+                      <a:noFill/>
+                      <a:headEnd/>
+                      <a:tailEnd/>
+                    </a:ln>
+                  </pic:spPr>
+                </pic:pic>
+              </a:graphicData>
+            </a:graphic>
+          </wp:inline>
+        </w:drawing>
+      </w:r>
+    </w:p>
+    <w:p>
+      <w:pPr>
+        <w:pStyle w:val="BodyText"/>
+      </w:pPr>
+      <w:r>
+        <w:drawing>
+          <wp:inline>
+            <wp:extent cx="6096000" cy="4876800"/>
+            <wp:effectExtent b="0" l="0" r="0" t="0"/>
+            <wp:docPr descr="" title="" id="31" name="Picture"/>
+            <a:graphic>
+              <a:graphicData uri="http://schemas.openxmlformats.org/drawingml/2006/picture">
+                <pic:pic>
+                  <pic:nvPicPr>
+                    <pic:cNvPr descr="data-viz-examples_files/figure-docx/unnamed-chunk-3-2.png" id="32" name="Picture"/>
+                    <pic:cNvPicPr>
+                      <a:picLocks noChangeArrowheads="1" noChangeAspect="1"/>
+                    </pic:cNvPicPr>
+                  </pic:nvPicPr>
+                  <pic:blipFill>
+                    <a:blip r:embed="rId30"/>
+                    <a:stretch>
+                      <a:fillRect/>
+                    </a:stretch>
+                  </pic:blipFill>
+                  <pic:spPr bwMode="auto">
+                    <a:xfrm>
+                      <a:off x="0" y="0"/>
+                      <a:ext cx="6096000" cy="4876800"/>
+                    </a:xfrm>
+                    <a:prstGeom prst="rect">
+                      <a:avLst/>
+                    </a:prstGeom>
+                    <a:noFill/>
+                    <a:ln w="9525">
+                      <a:noFill/>
+                      <a:headEnd/>
+                      <a:tailEnd/>
+                    </a:ln>
+                  </pic:spPr>
+                </pic:pic>
+              </a:graphicData>
+            </a:graphic>
+          </wp:inline>
+        </w:drawing>
+      </w:r>
+    </w:p>
+    <w:bookmarkEnd w:id="33"/>
+    <w:bookmarkStart w:id="40" w:name="localized-regression"/>
+    <w:p>
+      <w:pPr>
+        <w:pStyle w:val="Heading4"/>
+      </w:pPr>
+      <w:r>
+        <w:t xml:space="preserve">Localized Regression</w:t>
+      </w:r>
+    </w:p>
+    <w:p>
+      <w:pPr>
+        <w:pStyle w:val="FirstParagraph"/>
+      </w:pPr>
+      <w:r>
+        <w:drawing>
+          <wp:inline>
+            <wp:extent cx="6096000" cy="4876800"/>
+            <wp:effectExtent b="0" l="0" r="0" t="0"/>
+            <wp:docPr descr="" title="" id="35" name="Picture"/>
+            <a:graphic>
+              <a:graphicData uri="http://schemas.openxmlformats.org/drawingml/2006/picture">
+                <pic:pic>
+                  <pic:nvPicPr>
+                    <pic:cNvPr descr="data-viz-examples_files/figure-docx/unnamed-chunk-4-1.png" id="36" name="Picture"/>
+                    <pic:cNvPicPr>
+                      <a:picLocks noChangeArrowheads="1" noChangeAspect="1"/>
+                    </pic:cNvPicPr>
+                  </pic:nvPicPr>
+                  <pic:blipFill>
+                    <a:blip r:embed="rId34"/>
+                    <a:stretch>
+                      <a:fillRect/>
+                    </a:stretch>
+                  </pic:blipFill>
+                  <pic:spPr bwMode="auto">
+                    <a:xfrm>
+                      <a:off x="0" y="0"/>
+                      <a:ext cx="6096000" cy="4876800"/>
+                    </a:xfrm>
+                    <a:prstGeom prst="rect">
+                      <a:avLst/>
+                    </a:prstGeom>
+                    <a:noFill/>
+                    <a:ln w="9525">
+                      <a:noFill/>
+                      <a:headEnd/>
+                      <a:tailEnd/>
+                    </a:ln>
+                  </pic:spPr>
+                </pic:pic>
+              </a:graphicData>
+            </a:graphic>
+          </wp:inline>
+        </w:drawing>
+      </w:r>
+    </w:p>
+    <w:p>
+      <w:pPr>
+        <w:pStyle w:val="BodyText"/>
+      </w:pPr>
+      <w:r>
+        <w:drawing>
+          <wp:inline>
+            <wp:extent cx="6096000" cy="4876800"/>
+            <wp:effectExtent b="0" l="0" r="0" t="0"/>
+            <wp:docPr descr="" title="" id="38" name="Picture"/>
+            <a:graphic>
+              <a:graphicData uri="http://schemas.openxmlformats.org/drawingml/2006/picture">
+                <pic:pic>
+                  <pic:nvPicPr>
+                    <pic:cNvPr descr="data-viz-examples_files/figure-docx/unnamed-chunk-4-2.png" id="39" name="Picture"/>
+                    <pic:cNvPicPr>
+                      <a:picLocks noChangeArrowheads="1" noChangeAspect="1"/>
+                    </pic:cNvPicPr>
+                  </pic:nvPicPr>
+                  <pic:blipFill>
+                    <a:blip r:embed="rId37"/>
+                    <a:stretch>
+                      <a:fillRect/>
+                    </a:stretch>
+                  </pic:blipFill>
+                  <pic:spPr bwMode="auto">
+                    <a:xfrm>
+                      <a:off x="0" y="0"/>
+                      <a:ext cx="6096000" cy="4876800"/>
+                    </a:xfrm>
+                    <a:prstGeom prst="rect">
+                      <a:avLst/>
+                    </a:prstGeom>
+                    <a:noFill/>
+                    <a:ln w="9525">
+                      <a:noFill/>
+                      <a:headEnd/>
+                      <a:tailEnd/>
+                    </a:ln>
+                  </pic:spPr>
+                </pic:pic>
+              </a:graphicData>
+            </a:graphic>
+          </wp:inline>
+        </w:drawing>
+      </w:r>
+    </w:p>
+    <w:bookmarkEnd w:id="40"/>
+    <w:bookmarkEnd w:id="41"/>
+    <w:bookmarkStart w:id="44" w:name="interactive-dashboard"/>
+    <w:p>
+      <w:pPr>
+        <w:pStyle w:val="Heading1"/>
+      </w:pPr>
+      <w:r>
+        <w:t xml:space="preserve">Interactive Dashboard</w:t>
+      </w:r>
+    </w:p>
+    <w:p>
+      <w:pPr>
+        <w:pStyle w:val="FirstParagraph"/>
+      </w:pPr>
+      <w:r>
         <w:t xml:space="preserve">I created the below dashboard to go with my paper</w:t>
       </w:r>
       <w:r>
         <w:t xml:space="preserve"> </w:t>
       </w:r>
-      <w:hyperlink r:id="rId20">
+      <w:hyperlink r:id="rId42">
         <w:r>
           <w:rPr>
             <w:rStyle w:val="Hyperlink"/>
@@ -94,7 +424,7 @@
         </w:rPr>
         <w:t xml:space="preserve"> </w:t>
       </w:r>
-      <w:hyperlink r:id="rId21">
+      <w:hyperlink r:id="rId43">
         <w:r>
           <w:rPr>
             <w:rStyle w:val="Hyperlink"/>
@@ -112,7 +442,7 @@
         <w:t xml:space="preserve">.</w:t>
       </w:r>
     </w:p>
-    <w:bookmarkEnd w:id="22"/>
+    <w:bookmarkEnd w:id="44"/>
     <w:sectPr>
       <w:headerReference r:id="rId9" w:type="even"/>
       <w:headerReference r:id="rId11" w:type="default"/>

</xml_diff>